<commit_message>
Added data validation transform.
</commit_message>
<xml_diff>
--- a/DI.docx
+++ b/DI.docx
@@ -1,6 +1,6 @@
 
 <file path=word/document.xml><?xml version="1.0" encoding="utf-8"?>
-<w:document xmlns:o="urn:schemas-microsoft-com:office:office" xmlns:r="http://schemas.openxmlformats.org/officeDocument/2006/relationships" xmlns:v="urn:schemas-microsoft-com:vml" xmlns:w="http://schemas.openxmlformats.org/wordprocessingml/2006/main" xmlns:w10="urn:schemas-microsoft-com:office:word" xmlns:wp="http://schemas.openxmlformats.org/drawingml/2006/wordprocessingDrawing" xmlns:wps="http://schemas.microsoft.com/office/word/2010/wordprocessingShape" xmlns:wpg="http://schemas.microsoft.com/office/word/2010/wordprocessingGroup" xmlns:mc="http://schemas.openxmlformats.org/markup-compatibility/2006" xmlns:wp14="http://schemas.microsoft.com/office/word/2010/wordprocessingDrawing" xmlns:w14="http://schemas.microsoft.com/office/word/2010/wordml" mc:Ignorable="w14 wp14">
+<w:document xmlns:wpc="http://schemas.microsoft.com/office/word/2010/wordprocessingCanvas" xmlns:cx="http://schemas.microsoft.com/office/drawing/2014/chartex" xmlns:cx1="http://schemas.microsoft.com/office/drawing/2015/9/8/chartex" xmlns:cx2="http://schemas.microsoft.com/office/drawing/2015/10/21/chartex" xmlns:cx3="http://schemas.microsoft.com/office/drawing/2016/5/9/chartex" xmlns:cx4="http://schemas.microsoft.com/office/drawing/2016/5/10/chartex" xmlns:cx5="http://schemas.microsoft.com/office/drawing/2016/5/11/chartex" xmlns:cx6="http://schemas.microsoft.com/office/drawing/2016/5/12/chartex" xmlns:cx7="http://schemas.microsoft.com/office/drawing/2016/5/13/chartex" xmlns:cx8="http://schemas.microsoft.com/office/drawing/2016/5/14/chartex" xmlns:mc="http://schemas.openxmlformats.org/markup-compatibility/2006" xmlns:aink="http://schemas.microsoft.com/office/drawing/2016/ink" xmlns:am3d="http://schemas.microsoft.com/office/drawing/2017/model3d" xmlns:o="urn:schemas-microsoft-com:office:office" xmlns:r="http://schemas.openxmlformats.org/officeDocument/2006/relationships" xmlns:m="http://schemas.openxmlformats.org/officeDocument/2006/math" xmlns:v="urn:schemas-microsoft-com:vml" xmlns:wp14="http://schemas.microsoft.com/office/word/2010/wordprocessingDrawing" xmlns:wp="http://schemas.openxmlformats.org/drawingml/2006/wordprocessingDrawing" xmlns:w10="urn:schemas-microsoft-com:office:word" xmlns:w="http://schemas.openxmlformats.org/wordprocessingml/2006/main" xmlns:w14="http://schemas.microsoft.com/office/word/2010/wordml" xmlns:w15="http://schemas.microsoft.com/office/word/2012/wordml" xmlns:w16cex="http://schemas.microsoft.com/office/word/2018/wordml/cex" xmlns:w16cid="http://schemas.microsoft.com/office/word/2016/wordml/cid" xmlns:w16="http://schemas.microsoft.com/office/word/2018/wordml" xmlns:w16sdtdh="http://schemas.microsoft.com/office/word/2020/wordml/sdtdatahash" xmlns:w16se="http://schemas.microsoft.com/office/word/2015/wordml/symex" xmlns:wpg="http://schemas.microsoft.com/office/word/2010/wordprocessingGroup" xmlns:wpi="http://schemas.microsoft.com/office/word/2010/wordprocessingInk" xmlns:wne="http://schemas.microsoft.com/office/word/2006/wordml" xmlns:wps="http://schemas.microsoft.com/office/word/2010/wordprocessingShape" mc:Ignorable="w14 w15 w16se w16cid w16 w16cex w16sdtdh wp14">
   <w:body>
     <w:p>
       <w:pPr>
@@ -8,66 +8,58 @@
         <w:jc w:val="center"/>
         <w:rPr>
           <w:b/>
+          <w:bCs/>
+        </w:rPr>
+      </w:pPr>
+      <w:r>
+        <w:rPr>
           <w:b/>
           <w:bCs/>
         </w:rPr>
-      </w:pPr>
-      <w:r>
-        <w:rPr>
-          <w:b/>
-          <w:bCs/>
-        </w:rPr>
         <w:t>Data Integration Notes</w:t>
       </w:r>
     </w:p>
     <w:p>
       <w:pPr>
         <w:pStyle w:val="IntenseQuote"/>
-        <w:rPr/>
-      </w:pPr>
-      <w:r>
-        <w:rPr/>
+      </w:pPr>
+      <w:r>
         <w:t>Definitions</w:t>
       </w:r>
     </w:p>
     <w:p>
       <w:pPr>
         <w:pStyle w:val="Heading1"/>
-        <w:rPr/>
-      </w:pPr>
-      <w:r>
-        <w:rPr/>
+      </w:pPr>
+      <w:r>
         <w:t>What is Data Integration Studio?</w:t>
       </w:r>
     </w:p>
     <w:p>
       <w:pPr>
-        <w:pStyle w:val="TextBody"/>
-        <w:rPr/>
-      </w:pPr>
-      <w:r>
-        <w:rPr/>
-        <w:tab/>
-        <w:t>It provides a single point of control for many tasks; Including, Managing data sources/targets and processes. Also, creating jobs to organize the data sources/targets and processes.</w:t>
-      </w:r>
-    </w:p>
-    <w:p>
-      <w:pPr>
-        <w:pStyle w:val="Heading1"/>
-        <w:rPr/>
-      </w:pPr>
-      <w:r>
-        <w:rPr/>
+        <w:pStyle w:val="BodyText"/>
+      </w:pPr>
+      <w:r>
+        <w:tab/>
+        <w:t xml:space="preserve">It provides a single point of control for many tasks; Including, Managing data sources/targets and processes. Also, creating jobs to organize the data sources/targets and </w:t>
+      </w:r>
+      <w:r>
+        <w:t>processes.</w:t>
+      </w:r>
+    </w:p>
+    <w:p>
+      <w:pPr>
+        <w:pStyle w:val="Heading1"/>
+      </w:pPr>
+      <w:r>
         <w:t>Who is a Data Integration developer?</w:t>
       </w:r>
     </w:p>
     <w:p>
       <w:pPr>
-        <w:pStyle w:val="TextBody"/>
-        <w:rPr/>
-      </w:pPr>
-      <w:r>
-        <w:rPr/>
+        <w:pStyle w:val="BodyText"/>
+      </w:pPr>
+      <w:r>
         <w:tab/>
         <w:t>Data Integration developers collect, cleanse and store data required for analysis and reporting.</w:t>
       </w:r>
@@ -75,31 +67,25 @@
     <w:p>
       <w:pPr>
         <w:pStyle w:val="Heading1"/>
-        <w:rPr/>
-      </w:pPr>
-      <w:r>
-        <w:rPr/>
+      </w:pPr>
+      <w:r>
         <w:t>What is a SAS Library?</w:t>
       </w:r>
     </w:p>
     <w:p>
       <w:pPr>
-        <w:pStyle w:val="TextBody"/>
-        <w:rPr/>
-      </w:pPr>
-      <w:r>
-        <w:rPr/>
-        <w:tab/>
-        <w:t>A SAS library is a collection of one or more SAS files that are recognized and referenced by SAS. They can be referenced by the programmer by using the given logical name called a libref.</w:t>
-      </w:r>
-    </w:p>
-    <w:p>
-      <w:pPr>
-        <w:pStyle w:val="Normal"/>
-        <w:rPr/>
-      </w:pPr>
-      <w:r>
-        <w:rPr/>
+        <w:pStyle w:val="BodyText"/>
+      </w:pPr>
+      <w:r>
+        <w:tab/>
+        <w:t>A SAS library is a collection of one or more SAS files that are recognized and referen</w:t>
+      </w:r>
+      <w:r>
+        <w:t>ced by SAS. They can be referenced by the programmer by using the given logical name called a libref.</w:t>
+      </w:r>
+    </w:p>
+    <w:p>
+      <w:r>
         <w:tab/>
         <w:t xml:space="preserve">Example: </w:t>
       </w:r>
@@ -125,38 +111,31 @@
         <w:t>libref ‘SAS-Library’</w:t>
       </w:r>
       <w:r>
-        <w:rPr/>
         <w:t>;</w:t>
       </w:r>
     </w:p>
     <w:p>
       <w:pPr>
         <w:pStyle w:val="Heading1"/>
-        <w:rPr/>
-      </w:pPr>
-      <w:r>
-        <w:rPr/>
+      </w:pPr>
+      <w:r>
         <w:t>What if the data is in a database and not a folder?</w:t>
       </w:r>
     </w:p>
     <w:p>
       <w:pPr>
-        <w:pStyle w:val="TextBody"/>
-        <w:rPr/>
-      </w:pPr>
-      <w:r>
-        <w:rPr/>
-        <w:tab/>
-        <w:t>If the data exists in a database, you can modify the engine in your library definition statement and you will also need a username and a password to access the Database.</w:t>
-      </w:r>
-    </w:p>
-    <w:p>
-      <w:pPr>
-        <w:pStyle w:val="Normal"/>
-        <w:rPr/>
-      </w:pPr>
-      <w:r>
-        <w:rPr/>
+        <w:pStyle w:val="BodyText"/>
+      </w:pPr>
+      <w:r>
+        <w:tab/>
+        <w:t>If the data exists in a database, you can modify the eng</w:t>
+      </w:r>
+      <w:r>
+        <w:t>ine in your library definition statement and you will also need a username and a password to access the Database.</w:t>
+      </w:r>
+    </w:p>
+    <w:p>
+      <w:r>
         <w:tab/>
         <w:t xml:space="preserve">Example: </w:t>
       </w:r>
@@ -175,7 +154,6 @@
         <w:t xml:space="preserve"> </w:t>
       </w:r>
       <w:r>
-        <w:rPr/>
         <w:t xml:space="preserve">test </w:t>
       </w:r>
       <w:r>
@@ -193,7 +171,6 @@
         <w:t xml:space="preserve"> server</w:t>
       </w:r>
       <w:r>
-        <w:rPr/>
         <w:t>=</w:t>
       </w:r>
       <w:r>
@@ -204,7 +181,6 @@
         <w:t>’server’</w:t>
       </w:r>
       <w:r>
-        <w:rPr/>
         <w:t xml:space="preserve"> </w:t>
       </w:r>
       <w:r>
@@ -214,7 +190,6 @@
         <w:t>user</w:t>
       </w:r>
       <w:r>
-        <w:rPr/>
         <w:t>=</w:t>
       </w:r>
       <w:r>
@@ -231,7 +206,6 @@
         <w:t>password</w:t>
       </w:r>
       <w:r>
-        <w:rPr/>
         <w:t>=</w:t>
       </w:r>
       <w:r>
@@ -242,17 +216,11 @@
         <w:t>’password’</w:t>
       </w:r>
       <w:r>
-        <w:rPr/>
         <w:t>;</w:t>
       </w:r>
     </w:p>
     <w:p>
-      <w:pPr>
-        <w:pStyle w:val="Normal"/>
-        <w:rPr/>
-      </w:pPr>
-      <w:r>
-        <w:rPr/>
+      <w:r>
         <w:tab/>
         <w:t xml:space="preserve">Example: </w:t>
       </w:r>
@@ -271,7 +239,6 @@
         <w:t xml:space="preserve"> </w:t>
       </w:r>
       <w:r>
-        <w:rPr/>
         <w:t xml:space="preserve">data </w:t>
       </w:r>
       <w:r>
@@ -289,48 +256,61 @@
         <w:t xml:space="preserve"> </w:t>
       </w:r>
       <w:r>
-        <w:rPr/>
-        <w:t>'c:\examples\example.json';</w:t>
-      </w:r>
-    </w:p>
-    <w:p>
-      <w:pPr>
-        <w:pStyle w:val="Heading1"/>
-        <w:rPr/>
-      </w:pPr>
-      <w:r>
-        <w:rPr/>
-        <w:t>What is source/target data in SAS?</w:t>
-      </w:r>
-    </w:p>
-    <w:p>
-      <w:pPr>
-        <w:pStyle w:val="TextBody"/>
-        <w:rPr/>
-      </w:pPr>
-      <w:r>
-        <w:rPr/>
-        <w:tab/>
-        <w:t>Data tables that can be used as sources and targets. They can be in a DMBS or ERP system including SAS. Ex: SAS tables, Oracle tables, MS Access tables Or external files. Tables must be registered to be used in DI studio.</w:t>
-      </w:r>
-    </w:p>
-    <w:p>
-      <w:pPr>
-        <w:pStyle w:val="Heading1"/>
-        <w:rPr/>
-      </w:pPr>
-      <w:r>
-        <w:rPr/>
-        <w:t>What are the supported Metadata file formats?</w:t>
-      </w:r>
-    </w:p>
-    <w:p>
-      <w:pPr>
-        <w:pStyle w:val="TextBody"/>
-        <w:rPr/>
-      </w:pPr>
-      <w:r>
-        <w:rPr/>
+        <w:t>'c:\examples\</w:t>
+      </w:r>
+      <w:proofErr w:type="spellStart"/>
+      <w:r>
+        <w:t>example.json</w:t>
+      </w:r>
+      <w:proofErr w:type="spellEnd"/>
+      <w:r>
+        <w:t>';</w:t>
+      </w:r>
+    </w:p>
+    <w:p>
+      <w:pPr>
+        <w:pStyle w:val="Heading1"/>
+      </w:pPr>
+      <w:r>
+        <w:t xml:space="preserve">What </w:t>
+      </w:r>
+      <w:r>
+        <w:t>is source/target data in SAS?</w:t>
+      </w:r>
+    </w:p>
+    <w:p>
+      <w:pPr>
+        <w:pStyle w:val="BodyText"/>
+      </w:pPr>
+      <w:r>
+        <w:tab/>
+        <w:t xml:space="preserve">Data tables that can be used as sources and targets. They can be in a DMBS or ERP system including SAS. Ex: SAS tables, Oracle tables, MS Access tables </w:t>
+      </w:r>
+      <w:proofErr w:type="gramStart"/>
+      <w:r>
+        <w:t>Or</w:t>
+      </w:r>
+      <w:proofErr w:type="gramEnd"/>
+      <w:r>
+        <w:t xml:space="preserve"> external files. Tables must be registered to be used in DI studio.</w:t>
+      </w:r>
+    </w:p>
+    <w:p>
+      <w:pPr>
+        <w:pStyle w:val="Heading1"/>
+      </w:pPr>
+      <w:r>
+        <w:t>Wha</w:t>
+      </w:r>
+      <w:r>
+        <w:t>t are the supported Metadata file formats?</w:t>
+      </w:r>
+    </w:p>
+    <w:p>
+      <w:pPr>
+        <w:pStyle w:val="BodyText"/>
+      </w:pPr>
+      <w:r>
         <w:tab/>
         <w:t>There are two supported file formats used:</w:t>
       </w:r>
@@ -342,10 +322,8 @@
           <w:ilvl w:val="0"/>
           <w:numId w:val="1"/>
         </w:numPr>
-        <w:rPr/>
-      </w:pPr>
-      <w:r>
-        <w:rPr/>
+      </w:pPr>
+      <w:r>
         <w:t xml:space="preserve">SAS Package: </w:t>
       </w:r>
     </w:p>
@@ -356,10 +334,9 @@
           <w:ilvl w:val="1"/>
           <w:numId w:val="1"/>
         </w:numPr>
-        <w:rPr/>
-      </w:pPr>
-      <w:r>
-        <w:rPr/>
+      </w:pPr>
+      <w:r>
+        <w:lastRenderedPageBreak/>
         <w:t>An internal format for SAS platform metadata objects such as jobs, libraries, tables and external files.</w:t>
       </w:r>
     </w:p>
@@ -370,11 +347,12 @@
           <w:ilvl w:val="1"/>
           <w:numId w:val="1"/>
         </w:numPr>
-        <w:rPr/>
-      </w:pPr>
-      <w:r>
-        <w:rPr/>
-        <w:t>Can be used to move data such as from test env to production env or between different SAS metadata repositories.</w:t>
+      </w:pPr>
+      <w:r>
+        <w:t xml:space="preserve">Can be used to move data such as from test env to </w:t>
+      </w:r>
+      <w:r>
+        <w:t>production env or between different SAS metadata repositories.</w:t>
       </w:r>
     </w:p>
     <w:p>
@@ -384,10 +362,8 @@
           <w:ilvl w:val="1"/>
           <w:numId w:val="1"/>
         </w:numPr>
-        <w:rPr/>
-      </w:pPr>
-      <w:r>
-        <w:rPr/>
+      </w:pPr>
+      <w:r>
         <w:t>Can back up metadata.</w:t>
       </w:r>
     </w:p>
@@ -398,10 +374,8 @@
           <w:ilvl w:val="0"/>
           <w:numId w:val="1"/>
         </w:numPr>
-        <w:rPr/>
-      </w:pPr>
-      <w:r>
-        <w:rPr/>
+      </w:pPr>
+      <w:r>
         <w:t>Common Warehouse Metamodel (CWM)</w:t>
       </w:r>
     </w:p>
@@ -412,10 +386,8 @@
           <w:ilvl w:val="1"/>
           <w:numId w:val="1"/>
         </w:numPr>
-        <w:rPr/>
-      </w:pPr>
-      <w:r>
-        <w:rPr/>
+      </w:pPr>
+      <w:r>
         <w:t>Industry standard format used by many software vendors. Supports relational metadata like tables, columns, indexes and keys.</w:t>
       </w:r>
     </w:p>
@@ -426,11 +398,12 @@
           <w:ilvl w:val="1"/>
           <w:numId w:val="1"/>
         </w:numPr>
-        <w:rPr/>
-      </w:pPr>
-      <w:r>
-        <w:rPr/>
-        <w:t>Can be used to exchange relational metadata between different software applications like importing 3</w:t>
+      </w:pPr>
+      <w:r>
+        <w:t>Can be used t</w:t>
+      </w:r>
+      <w:r>
+        <w:t>o exchange relational metadata between different software applications like importing 3</w:t>
       </w:r>
       <w:r>
         <w:rPr>
@@ -439,27 +412,22 @@
         <w:t>rd</w:t>
       </w:r>
       <w:r>
-        <w:rPr/>
         <w:t xml:space="preserve"> party data into DI.</w:t>
       </w:r>
     </w:p>
     <w:p>
       <w:pPr>
         <w:pStyle w:val="Heading1"/>
-        <w:rPr/>
-      </w:pPr>
-      <w:r>
-        <w:rPr/>
+      </w:pPr>
+      <w:r>
         <w:t>What are metadata bridges?</w:t>
       </w:r>
     </w:p>
     <w:p>
       <w:pPr>
-        <w:pStyle w:val="TextBody"/>
-        <w:rPr/>
-      </w:pPr>
-      <w:r>
-        <w:rPr/>
+        <w:pStyle w:val="BodyText"/>
+      </w:pPr>
+      <w:r>
         <w:tab/>
         <w:t xml:space="preserve">There are different implementations of CWM format so SAS DI provides vendor specific implementations. </w:t>
       </w:r>
@@ -467,20 +435,16 @@
     <w:p>
       <w:pPr>
         <w:pStyle w:val="Heading1"/>
-        <w:rPr/>
-      </w:pPr>
-      <w:r>
-        <w:rPr/>
+      </w:pPr>
+      <w:r>
         <w:t>What is a job?</w:t>
       </w:r>
     </w:p>
     <w:p>
       <w:pPr>
-        <w:pStyle w:val="TextBody"/>
-        <w:rPr/>
-      </w:pPr>
-      <w:r>
-        <w:rPr/>
+        <w:pStyle w:val="BodyText"/>
+      </w:pPr>
+      <w:r>
         <w:tab/>
         <w:t>A job is a metadata object that is used to organize sources, targets and transformations into processes that create output. DI studio uses the job metadata to generate SAS code to execute the process.</w:t>
       </w:r>
@@ -488,142 +452,133 @@
     <w:p>
       <w:pPr>
         <w:pStyle w:val="Heading1"/>
-        <w:rPr/>
-      </w:pPr>
-      <w:r>
-        <w:rPr/>
+      </w:pPr>
+      <w:r>
         <w:t>What is a transformation?</w:t>
       </w:r>
     </w:p>
     <w:p>
       <w:pPr>
-        <w:pStyle w:val="TextBody"/>
-        <w:rPr/>
-      </w:pPr>
-      <w:r>
-        <w:rPr/>
-        <w:tab/>
-        <w:t>A metadata object that defines how to extract data from a source, transform the data or load it into the target. It generates SAS code and can be modified or replaced with user-written code.</w:t>
-      </w:r>
-    </w:p>
-    <w:p>
-      <w:pPr>
-        <w:pStyle w:val="Heading1"/>
-        <w:rPr/>
-      </w:pPr>
-      <w:r>
-        <w:rPr/>
+        <w:pStyle w:val="BodyText"/>
+      </w:pPr>
+      <w:r>
+        <w:tab/>
+        <w:t>A metadata object that defi</w:t>
+      </w:r>
+      <w:r>
+        <w:t>nes how to extract data from a source, transform the data or load it into the target. It generates SAS code and can be modified or replaced with user-written code.</w:t>
+      </w:r>
+    </w:p>
+    <w:p>
+      <w:pPr>
+        <w:pStyle w:val="Heading1"/>
+      </w:pPr>
+      <w:r>
         <w:t>What is SAS Code import?</w:t>
       </w:r>
     </w:p>
     <w:p>
       <w:pPr>
-        <w:pStyle w:val="TextBody"/>
-        <w:rPr/>
-      </w:pPr>
-      <w:r>
-        <w:rPr/>
-        <w:tab/>
-      </w:r>
-      <w:r>
-        <w:rPr>
-          <w:b w:val="false"/>
-          <w:bCs w:val="false"/>
+        <w:pStyle w:val="BodyText"/>
+      </w:pPr>
+      <w:r>
+        <w:tab/>
+      </w:r>
+      <w:r>
+        <w:rPr>
           <w:color w:val="000000"/>
-          <w:sz w:val="24"/>
-        </w:rPr>
-        <w:t>SAS Code import is used to analyze and import code into SAS platform applications like DI Studio. The code can be imported in the form of a job.</w:t>
-      </w:r>
-    </w:p>
-    <w:p>
-      <w:pPr>
-        <w:pStyle w:val="Heading1"/>
-        <w:rPr/>
-      </w:pPr>
-      <w:r>
-        <w:rPr/>
+        </w:rPr>
+        <w:t xml:space="preserve">SAS Code import is used to analyze and import code into SAS </w:t>
+      </w:r>
+      <w:r>
+        <w:rPr>
+          <w:color w:val="000000"/>
+        </w:rPr>
+        <w:t>platform applications like DI Studio. The code can be imported in the form of a job.</w:t>
+      </w:r>
+    </w:p>
+    <w:p>
+      <w:pPr>
+        <w:pStyle w:val="Heading1"/>
+      </w:pPr>
+      <w:r>
         <w:t>What does Macro Expansion do?</w:t>
       </w:r>
     </w:p>
     <w:p>
       <w:pPr>
-        <w:pStyle w:val="TextBody"/>
-        <w:rPr/>
-      </w:pPr>
-      <w:r>
-        <w:rPr/>
+        <w:pStyle w:val="BodyText"/>
+      </w:pPr>
+      <w:r>
         <w:tab/>
         <w:t>It creates a node for each step in the expanded code. It makes it easier to see what the macro-generated replacements look like.</w:t>
       </w:r>
     </w:p>
     <w:p>
       <w:pPr>
-        <w:pStyle w:val="TextBody"/>
-        <w:rPr/>
-      </w:pPr>
-      <w:r>
-        <w:rPr>
-          <w:b w:val="false"/>
-          <w:bCs w:val="false"/>
+        <w:pStyle w:val="BodyText"/>
+      </w:pPr>
+      <w:r>
+        <w:rPr>
           <w:color w:val="000000"/>
-          <w:sz w:val="24"/>
-        </w:rPr>
-        <w:tab/>
-        <w:t>Macro expansion suffers in cases like unmet if condition and do loops where it can generate too many nodes for all iterations.</w:t>
-      </w:r>
-    </w:p>
-    <w:p>
-      <w:pPr>
-        <w:pStyle w:val="Heading1"/>
-        <w:rPr/>
-      </w:pPr>
-      <w:r>
-        <w:rPr/>
+        </w:rPr>
+        <w:tab/>
+        <w:t>Macro expa</w:t>
+      </w:r>
+      <w:r>
+        <w:rPr>
+          <w:color w:val="000000"/>
+        </w:rPr>
+        <w:t>nsion suffers in cases like unmet if condition and do loops where it can generate too many nodes for all iterations.</w:t>
+      </w:r>
+    </w:p>
+    <w:p>
+      <w:pPr>
+        <w:pStyle w:val="Heading1"/>
+      </w:pPr>
+      <w:r>
         <w:t>What is propagation and mapping?</w:t>
       </w:r>
     </w:p>
     <w:p>
       <w:pPr>
-        <w:pStyle w:val="TextBody"/>
-        <w:rPr/>
-      </w:pPr>
-      <w:r>
-        <w:rPr/>
-        <w:tab/>
-      </w:r>
-      <w:r>
-        <w:rPr>
-          <w:b w:val="false"/>
+        <w:pStyle w:val="BodyText"/>
+      </w:pPr>
+      <w:r>
+        <w:tab/>
+      </w:r>
+      <w:r>
+        <w:rPr>
           <w:color w:val="000000"/>
-          <w:sz w:val="24"/>
-        </w:rPr>
-        <w:t>In a job flow column metadata must be defined for work tables as well as target tables. Columns must be mapped across transformations.</w:t>
-      </w:r>
-    </w:p>
-    <w:p>
-      <w:pPr>
-        <w:pStyle w:val="Heading1"/>
-        <w:rPr/>
-      </w:pPr>
-      <w:r>
-        <w:rPr/>
+        </w:rPr>
+        <w:t>In a job flow column metadata must be defined for work tables as well as target tables. Columns must be m</w:t>
+      </w:r>
+      <w:r>
+        <w:rPr>
+          <w:color w:val="000000"/>
+        </w:rPr>
+        <w:t>apped across transformations.</w:t>
+      </w:r>
+    </w:p>
+    <w:p>
+      <w:pPr>
+        <w:pStyle w:val="Heading1"/>
+      </w:pPr>
+      <w:r>
+        <w:lastRenderedPageBreak/>
         <w:t>What is propagation?</w:t>
       </w:r>
     </w:p>
     <w:p>
       <w:pPr>
-        <w:pStyle w:val="TextBody"/>
-        <w:rPr/>
-      </w:pPr>
-      <w:r>
-        <w:rPr/>
-        <w:tab/>
-      </w:r>
-      <w:r>
-        <w:rPr>
-          <w:b w:val="false"/>
+        <w:pStyle w:val="BodyText"/>
+      </w:pPr>
+      <w:r>
+        <w:tab/>
+      </w:r>
+      <w:r>
+        <w:rPr>
           <w:color w:val="000000"/>
-          <w:sz w:val="24"/>
         </w:rPr>
         <w:t>Propagation is when you carry out the metadata for the columns through a process flow. It can go both directions upstream and downstream.</w:t>
       </w:r>
@@ -631,44 +586,38 @@
     <w:p>
       <w:pPr>
         <w:pStyle w:val="Heading1"/>
-        <w:rPr/>
-      </w:pPr>
-      <w:r>
-        <w:rPr/>
+      </w:pPr>
+      <w:r>
         <w:t>What is mapping?</w:t>
       </w:r>
     </w:p>
     <w:p>
       <w:pPr>
-        <w:pStyle w:val="TextBody"/>
-        <w:rPr/>
-      </w:pPr>
-      <w:r>
-        <w:rPr/>
-        <w:tab/>
-        <w:t>Mapping is associating source columns to target columns in a transformation. Automatic mapping happens on columns with matching names, lengths and types.</w:t>
-      </w:r>
-    </w:p>
-    <w:p>
-      <w:pPr>
-        <w:pStyle w:val="Heading1"/>
-        <w:rPr/>
-      </w:pPr>
-      <w:r>
-        <w:rPr/>
+        <w:pStyle w:val="BodyText"/>
+      </w:pPr>
+      <w:r>
+        <w:tab/>
+        <w:t xml:space="preserve">Mapping is associating source columns to target </w:t>
+      </w:r>
+      <w:r>
+        <w:t>columns in a transformation. Automatic mapping happens on columns with matching names, lengths and types.</w:t>
+      </w:r>
+    </w:p>
+    <w:p>
+      <w:pPr>
+        <w:pStyle w:val="Heading1"/>
+      </w:pPr>
+      <w:r>
         <w:t>What is updating?</w:t>
       </w:r>
     </w:p>
     <w:p>
       <w:pPr>
-        <w:pStyle w:val="TextBody"/>
-        <w:rPr/>
-      </w:pPr>
-      <w:r>
-        <w:rPr>
-          <w:b w:val="false"/>
+        <w:pStyle w:val="BodyText"/>
+      </w:pPr>
+      <w:r>
+        <w:rPr>
           <w:color w:val="000000"/>
-          <w:sz w:val="24"/>
         </w:rPr>
         <w:tab/>
         <w:t>Updating happens when a column’s property changes and you have to manually trigger the update process up/down stream.</w:t>
@@ -677,47 +626,35 @@
     <w:p>
       <w:pPr>
         <w:pStyle w:val="Heading1"/>
-        <w:rPr/>
-      </w:pPr>
-      <w:r>
-        <w:rPr>
-          <w:rFonts w:eastAsia="" w:cs="Times New Roman" w:cstheme="majorBidi" w:eastAsiaTheme="majorEastAsia"/>
-          <w:b/>
-          <w:bCs w:val="false"/>
-          <w:color w:val="2F5496" w:themeColor="accent1" w:themeShade="bf"/>
-          <w:sz w:val="32"/>
+      </w:pPr>
+      <w:r>
+        <w:t>What is job c</w:t>
+      </w:r>
+      <w:r>
+        <w:t>haining?</w:t>
+      </w:r>
+    </w:p>
+    <w:p>
+      <w:pPr>
+        <w:pStyle w:val="BodyText"/>
+      </w:pPr>
+      <w:r>
+        <w:rPr>
+          <w:rFonts w:asciiTheme="majorHAnsi" w:eastAsiaTheme="majorEastAsia" w:hAnsiTheme="majorHAnsi" w:cstheme="majorBidi"/>
+          <w:color w:val="000000"/>
           <w:szCs w:val="32"/>
         </w:rPr>
-        <w:t>What is job chaining?</w:t>
-      </w:r>
-    </w:p>
-    <w:p>
-      <w:pPr>
-        <w:pStyle w:val="TextBody"/>
-        <w:rPr/>
-      </w:pPr>
-      <w:r>
-        <w:rPr>
-          <w:rFonts w:eastAsia="" w:cs="Times New Roman" w:ascii="Calibri Light" w:hAnsi="Calibri Light" w:asciiTheme="majorHAnsi" w:cstheme="majorBidi" w:eastAsiaTheme="majorEastAsia" w:hAnsiTheme="majorHAnsi"/>
-          <w:b w:val="false"/>
-          <w:bCs w:val="false"/>
-          <w:color w:val="000000" w:themeShade="bf"/>
-          <w:sz w:val="24"/>
-          <w:szCs w:val="32"/>
-        </w:rPr>
         <w:tab/>
         <w:t>Jobs can be embedded in a parent job to chain them together and are highlighted by the dashed line. You can change the execution order in the control flow tab.</w:t>
       </w:r>
     </w:p>
     <w:p>
-      <w:pPr>
-        <w:pStyle w:val="Normal"/>
-        <w:rPr/>
-      </w:pPr>
-      <w:r>
-        <w:rPr/>
+      <w:r>
+        <w:rPr>
+          <w:noProof/>
+        </w:rPr>
         <w:drawing>
-          <wp:anchor behindDoc="0" distT="0" distB="0" distL="0" distR="0" simplePos="0" locked="0" layoutInCell="1" allowOverlap="1" relativeHeight="2">
+          <wp:anchor distT="0" distB="0" distL="0" distR="0" simplePos="0" relativeHeight="2" behindDoc="0" locked="0" layoutInCell="1" allowOverlap="1" wp14:anchorId="6A517FF2" wp14:editId="53A66325">
             <wp:simplePos x="0" y="0"/>
             <wp:positionH relativeFrom="column">
               <wp:align>center</wp:align>
@@ -728,7 +665,7 @@
             <wp:extent cx="5943600" cy="991235"/>
             <wp:effectExtent l="0" t="0" r="0" b="0"/>
             <wp:wrapSquare wrapText="largest"/>
-            <wp:docPr id="1" name="Image1" descr=""/>
+            <wp:docPr id="1" name="Image1"/>
             <wp:cNvGraphicFramePr>
               <a:graphicFrameLocks xmlns:a="http://schemas.openxmlformats.org/drawingml/2006/main" noChangeAspect="1"/>
             </wp:cNvGraphicFramePr>
@@ -736,13 +673,13 @@
               <a:graphicData uri="http://schemas.openxmlformats.org/drawingml/2006/picture">
                 <pic:pic xmlns:pic="http://schemas.openxmlformats.org/drawingml/2006/picture">
                   <pic:nvPicPr>
-                    <pic:cNvPr id="1" name="Image1" descr=""/>
+                    <pic:cNvPr id="1" name="Image1"/>
                     <pic:cNvPicPr>
                       <a:picLocks noChangeAspect="1" noChangeArrowheads="1"/>
                     </pic:cNvPicPr>
                   </pic:nvPicPr>
                   <pic:blipFill>
-                    <a:blip r:embed="rId2"/>
+                    <a:blip r:embed="rId5"/>
                     <a:stretch>
                       <a:fillRect/>
                     </a:stretch>
@@ -766,114 +703,116 @@
     <w:p>
       <w:pPr>
         <w:pStyle w:val="Heading1"/>
-        <w:rPr/>
-      </w:pPr>
-      <w:r>
-        <w:rPr/>
+      </w:pPr>
+      <w:r>
         <w:t>What is completion status?</w:t>
       </w:r>
     </w:p>
     <w:p>
       <w:pPr>
-        <w:pStyle w:val="TextBody"/>
-        <w:rPr/>
-      </w:pPr>
-      <w:r>
-        <w:rPr/>
-        <w:tab/>
-        <w:t>A completion status is assigned for each job after it is executed. It can be either Successful, Warning Or Error; It is always set to the lowest status of completion for each transformation</w:t>
-      </w:r>
-    </w:p>
-    <w:p>
-      <w:pPr>
-        <w:pStyle w:val="Heading1"/>
-        <w:rPr/>
-      </w:pPr>
-      <w:r>
-        <w:rPr/>
+        <w:pStyle w:val="BodyText"/>
+      </w:pPr>
+      <w:r>
+        <w:tab/>
+        <w:t>A completion status is assigned for each job after it is</w:t>
+      </w:r>
+      <w:r>
+        <w:t xml:space="preserve"> executed. It can be either Successful, Warning </w:t>
+      </w:r>
+      <w:r>
+        <w:t>or</w:t>
+      </w:r>
+      <w:r>
+        <w:t xml:space="preserve"> Error; It is always set to the lowest status of completion for each transformation</w:t>
+      </w:r>
+    </w:p>
+    <w:p>
+      <w:pPr>
+        <w:pStyle w:val="Heading1"/>
+      </w:pPr>
+      <w:r>
         <w:t>What is status handling actions?</w:t>
       </w:r>
     </w:p>
     <w:p>
       <w:pPr>
-        <w:pStyle w:val="TextBody"/>
-        <w:rPr/>
-      </w:pPr>
-      <w:r>
-        <w:rPr/>
-        <w:tab/>
-        <w:t>Actions can be configured for each step or for the job. You can send emails, Write to text file, Write to data set, Send and even Or abort process.</w:t>
-      </w:r>
-    </w:p>
-    <w:p>
-      <w:pPr>
-        <w:pStyle w:val="Heading1"/>
-        <w:rPr/>
-      </w:pPr>
-      <w:r>
-        <w:rPr/>
+        <w:pStyle w:val="BodyText"/>
+      </w:pPr>
+      <w:r>
+        <w:tab/>
+        <w:t xml:space="preserve">Actions can be configured for each step or for the job. You can send emails, </w:t>
+      </w:r>
+      <w:proofErr w:type="gramStart"/>
+      <w:r>
+        <w:t>Write</w:t>
+      </w:r>
+      <w:proofErr w:type="gramEnd"/>
+      <w:r>
+        <w:t xml:space="preserve"> to te</w:t>
+      </w:r>
+      <w:r>
+        <w:t>xt file, Write to data set, Send and even Or abort process.</w:t>
+      </w:r>
+    </w:p>
+    <w:p>
+      <w:pPr>
+        <w:pStyle w:val="Heading1"/>
+      </w:pPr>
+      <w:r>
         <w:t>What is return code check transformation?</w:t>
       </w:r>
     </w:p>
     <w:p>
       <w:pPr>
-        <w:pStyle w:val="TextBody"/>
-        <w:rPr/>
-      </w:pPr>
-      <w:r>
-        <w:rPr/>
+        <w:pStyle w:val="BodyText"/>
+      </w:pPr>
+      <w:r>
         <w:tab/>
         <w:t>Provides status handling for transformations that do not have a status handling tab. Can be inserted in a process flow.</w:t>
       </w:r>
     </w:p>
     <w:p>
       <w:pPr>
-        <w:pStyle w:val="TextBody"/>
-        <w:rPr/>
-      </w:pPr>
-      <w:r>
-        <w:rPr/>
-        <w:tab/>
-      </w:r>
-    </w:p>
-    <w:p>
-      <w:pPr>
-        <w:pStyle w:val="Heading1"/>
-        <w:rPr/>
-      </w:pPr>
-      <w:r>
-        <w:rPr/>
+        <w:pStyle w:val="BodyText"/>
+      </w:pPr>
+      <w:r>
+        <w:tab/>
+      </w:r>
+    </w:p>
+    <w:p>
+      <w:pPr>
+        <w:pStyle w:val="Heading1"/>
+      </w:pPr>
+      <w:r>
         <w:t xml:space="preserve">Splitter (Data): </w:t>
       </w:r>
     </w:p>
     <w:p>
       <w:pPr>
-        <w:pStyle w:val="TextBody"/>
-        <w:rPr/>
-      </w:pPr>
-      <w:r>
-        <w:rPr/>
-        <w:tab/>
-        <w:t>Create One or more subsets of data from a source.</w:t>
-      </w:r>
-    </w:p>
-    <w:p>
-      <w:pPr>
-        <w:pStyle w:val="Heading1"/>
-        <w:rPr/>
-      </w:pPr>
-      <w:r>
-        <w:rPr/>
+        <w:pStyle w:val="BodyText"/>
+      </w:pPr>
+      <w:r>
+        <w:tab/>
+        <w:t>Create One o</w:t>
+      </w:r>
+      <w:r>
+        <w:t>r more subsets of data from a source.</w:t>
+      </w:r>
+    </w:p>
+    <w:p>
+      <w:pPr>
+        <w:pStyle w:val="Heading1"/>
+      </w:pPr>
+      <w:r>
+        <w:lastRenderedPageBreak/>
         <w:t>Join (SQL):</w:t>
       </w:r>
     </w:p>
     <w:p>
       <w:pPr>
-        <w:pStyle w:val="TextBody"/>
-        <w:rPr/>
-      </w:pPr>
-      <w:r>
-        <w:rPr/>
+        <w:pStyle w:val="BodyText"/>
+      </w:pPr>
+      <w:r>
         <w:tab/>
         <w:t>Similar to an SQL join where you can join data horizontally by matching a key. Supports all types of joins.</w:t>
       </w:r>
@@ -881,264 +820,365 @@
     <w:p>
       <w:pPr>
         <w:pStyle w:val="Heading1"/>
-        <w:rPr/>
-      </w:pPr>
-      <w:r>
-        <w:rPr>
-          <w:rFonts w:eastAsia="" w:cs="Times New Roman" w:cstheme="majorBidi" w:eastAsiaTheme="majorEastAsia"/>
+      </w:pPr>
+      <w:r>
+        <w:t>Extract</w:t>
+      </w:r>
+      <w:r>
+        <w:t xml:space="preserve"> (SQL):</w:t>
+      </w:r>
+    </w:p>
+    <w:p>
+      <w:pPr>
+        <w:pStyle w:val="BodyText"/>
+      </w:pPr>
+      <w:r>
+        <w:tab/>
+        <w:t xml:space="preserve">Similar to an SQL </w:t>
+      </w:r>
+      <w:r>
+        <w:t xml:space="preserve">Extract operation where you can extract data from a single source table. Supports WHERE, GROUP BY and ORDER BY clauses </w:t>
+      </w:r>
+    </w:p>
+    <w:p>
+      <w:pPr>
+        <w:pStyle w:val="Heading1"/>
+      </w:pPr>
+      <w:r>
+        <w:t>Create Table (SQL):</w:t>
+      </w:r>
+    </w:p>
+    <w:p>
+      <w:pPr>
+        <w:pStyle w:val="BodyText"/>
+      </w:pPr>
+      <w:r>
+        <w:tab/>
+        <w:t>Create a new table in SAS or DBMS from a single source, multi-table join, or sub query (on the FROM clause, also re</w:t>
+      </w:r>
+      <w:r>
+        <w:t>ferred to as inline view) (WHERE, GROUP BY, HAVING, ORDER BY).</w:t>
+      </w:r>
+    </w:p>
+    <w:p>
+      <w:pPr>
+        <w:pStyle w:val="Heading1"/>
+      </w:pPr>
+      <w:r>
+        <w:t>Delete (SQL):</w:t>
+      </w:r>
+    </w:p>
+    <w:p>
+      <w:pPr>
+        <w:pStyle w:val="BodyText"/>
+      </w:pPr>
+      <w:r>
+        <w:tab/>
+        <w:t>Delete all rows, truncate all rows (fast delete with no logging or rollback), delete with</w:t>
+      </w:r>
+      <w:r>
+        <w:t xml:space="preserve"> </w:t>
+      </w:r>
+      <w:proofErr w:type="gramStart"/>
+      <w:r>
+        <w:t>WHERE</w:t>
+      </w:r>
+      <w:proofErr w:type="gramEnd"/>
+      <w:r>
+        <w:t>.</w:t>
+      </w:r>
+    </w:p>
+    <w:p>
+      <w:pPr>
+        <w:pStyle w:val="Heading1"/>
+      </w:pPr>
+      <w:r>
+        <w:t>Execute (SQL):</w:t>
+      </w:r>
+    </w:p>
+    <w:p>
+      <w:pPr>
+        <w:pStyle w:val="BodyText"/>
+      </w:pPr>
+      <w:r>
+        <w:tab/>
+        <w:t xml:space="preserve">Execute SQL statements in DBMS using explicit </w:t>
+      </w:r>
+      <w:r>
+        <w:t>pass-through. Code templates are provided for DB2, ODBC, Oracle, and Teradata.</w:t>
+      </w:r>
+    </w:p>
+    <w:p>
+      <w:pPr>
+        <w:pStyle w:val="Heading1"/>
+      </w:pPr>
+      <w:r>
+        <w:t>Insert Rows (SQL):</w:t>
+      </w:r>
+      <w:r>
+        <w:rPr>
+          <w:sz w:val="24"/>
+        </w:rPr>
+        <w:t xml:space="preserve"> </w:t>
+      </w:r>
+    </w:p>
+    <w:p>
+      <w:pPr>
+        <w:pStyle w:val="BodyText"/>
+      </w:pPr>
+      <w:r>
+        <w:tab/>
+        <w:t>Insert source rows or query results into a target table.</w:t>
+      </w:r>
+    </w:p>
+    <w:p>
+      <w:pPr>
+        <w:pStyle w:val="Heading1"/>
+      </w:pPr>
+      <w:r>
+        <w:t>Merge (SQL):</w:t>
+      </w:r>
+    </w:p>
+    <w:p>
+      <w:pPr>
+        <w:pStyle w:val="BodyText"/>
+      </w:pPr>
+      <w:r>
+        <w:tab/>
+        <w:t xml:space="preserve">Update matching and insert, into DBMS, non-matching source rows that support the SQL </w:t>
+      </w:r>
+      <w:r>
+        <w:t>MERGE statement (DB2, Oracle, SQL Server, Sybase, Teradata) (Logging and Rollback).</w:t>
+      </w:r>
+    </w:p>
+    <w:p>
+      <w:pPr>
+        <w:pStyle w:val="Heading1"/>
+      </w:pPr>
+      <w:r>
+        <w:t>Set Operators (SQL):</w:t>
+      </w:r>
+    </w:p>
+    <w:p>
+      <w:pPr>
+        <w:pStyle w:val="BodyText"/>
+      </w:pPr>
+      <w:r>
+        <w:tab/>
+        <w:t>Perform set operations on query result sets (UNION, INTERSECT, EXCEPT, OUTER UNION).</w:t>
+      </w:r>
+    </w:p>
+    <w:p>
+      <w:pPr>
+        <w:pStyle w:val="Heading1"/>
+      </w:pPr>
+      <w:r>
+        <w:t>Update (SQL):</w:t>
+      </w:r>
+    </w:p>
+    <w:p>
+      <w:pPr>
+        <w:pStyle w:val="BodyText"/>
+      </w:pPr>
+      <w:r>
+        <w:rPr>
+          <w:rFonts w:asciiTheme="majorHAnsi" w:eastAsiaTheme="majorEastAsia" w:hAnsiTheme="majorHAnsi" w:cstheme="majorBidi"/>
           <w:b/>
-          <w:color w:val="2F5496" w:themeColor="accent1" w:themeShade="bf"/>
+          <w:color w:val="2F5496" w:themeColor="accent1" w:themeShade="BF"/>
           <w:sz w:val="32"/>
           <w:szCs w:val="32"/>
         </w:rPr>
-        <w:t>Extract</w:t>
-      </w:r>
-      <w:r>
-        <w:rPr/>
-        <w:t xml:space="preserve"> (SQL):</w:t>
-      </w:r>
-    </w:p>
-    <w:p>
-      <w:pPr>
-        <w:pStyle w:val="TextBody"/>
-        <w:rPr/>
-      </w:pPr>
-      <w:r>
-        <w:rPr/>
-        <w:tab/>
-        <w:t xml:space="preserve">Similar to an SQL </w:t>
-      </w:r>
-      <w:r>
-        <w:rPr>
-          <w:sz w:val="24"/>
-        </w:rPr>
-        <w:t xml:space="preserve">Extract operation where you can extract data from a single source table. Supports WHERE, GROUP BY and ORDER BY clauses </w:t>
-      </w:r>
-    </w:p>
-    <w:p>
-      <w:pPr>
-        <w:pStyle w:val="Heading1"/>
-        <w:rPr/>
-      </w:pPr>
-      <w:r>
-        <w:rPr/>
-        <w:t>Create Table (SQL):</w:t>
-      </w:r>
-    </w:p>
-    <w:p>
-      <w:pPr>
-        <w:pStyle w:val="TextBody"/>
-        <w:rPr/>
-      </w:pPr>
-      <w:r>
-        <w:rPr/>
-        <w:tab/>
-        <w:t>Create a new table in SAS or DBMS from a single source, multi-table join, or sub query (on the FROM clause, also referred to as inline view) (WHERE, GROUP BY, HAVING, ORDER BY).</w:t>
-      </w:r>
-    </w:p>
-    <w:p>
-      <w:pPr>
-        <w:pStyle w:val="Heading1"/>
-        <w:rPr/>
-      </w:pPr>
-      <w:r>
-        <w:rPr/>
-        <w:t>Delete (SQL):</w:t>
-      </w:r>
-    </w:p>
-    <w:p>
-      <w:pPr>
-        <w:pStyle w:val="TextBody"/>
-        <w:rPr/>
-      </w:pPr>
-      <w:r>
-        <w:rPr/>
-        <w:tab/>
-        <w:t>Delete all rows, truncate all rows (fast delete with no logging or rollback), delete with WHERE.</w:t>
-      </w:r>
-    </w:p>
-    <w:p>
-      <w:pPr>
-        <w:pStyle w:val="Heading1"/>
-        <w:rPr/>
-      </w:pPr>
-      <w:r>
-        <w:rPr/>
-        <w:t>Execute (SQL):</w:t>
-      </w:r>
-    </w:p>
-    <w:p>
-      <w:pPr>
-        <w:pStyle w:val="TextBody"/>
-        <w:rPr/>
-      </w:pPr>
-      <w:r>
-        <w:rPr/>
-        <w:tab/>
-        <w:t>Execute SQL statements in DBMS using explicit pass-through. Code templates are provided for DB2, ODBC, Oracle, and Teradata.</w:t>
-      </w:r>
-    </w:p>
-    <w:p>
-      <w:pPr>
-        <w:pStyle w:val="Heading1"/>
-        <w:rPr/>
-      </w:pPr>
-      <w:r>
-        <w:rPr>
-          <w:rFonts w:eastAsia="" w:cs="Times New Roman" w:cstheme="majorBidi" w:eastAsiaTheme="majorEastAsia"/>
-          <w:b/>
-          <w:color w:val="2F5496" w:themeColor="accent1" w:themeShade="bf"/>
-          <w:sz w:val="32"/>
-          <w:szCs w:val="32"/>
-        </w:rPr>
-        <w:t>Insert Rows (SQL):</w:t>
-      </w:r>
-      <w:r>
-        <w:rPr>
-          <w:sz w:val="24"/>
-        </w:rPr>
-        <w:t xml:space="preserve"> </w:t>
-      </w:r>
-    </w:p>
-    <w:p>
-      <w:pPr>
-        <w:pStyle w:val="TextBody"/>
-        <w:rPr/>
-      </w:pPr>
-      <w:r>
-        <w:rPr/>
-        <w:tab/>
-        <w:t>Insert source rows or query results into a target table.</w:t>
-      </w:r>
-    </w:p>
-    <w:p>
-      <w:pPr>
-        <w:pStyle w:val="Heading1"/>
-        <w:rPr/>
-      </w:pPr>
-      <w:r>
-        <w:rPr/>
-        <w:t>Merge (SQL):</w:t>
-      </w:r>
-    </w:p>
-    <w:p>
-      <w:pPr>
-        <w:pStyle w:val="TextBody"/>
-        <w:rPr/>
-      </w:pPr>
-      <w:r>
-        <w:rPr/>
-        <w:tab/>
-        <w:t>Update matching and insert, into DBMS, non-matching source rows that support the SQL MERGE statement (DB2, Oracle, SQL Server, Sybase, Teradata) (Logging and Rollback).</w:t>
-      </w:r>
-    </w:p>
-    <w:p>
-      <w:pPr>
-        <w:pStyle w:val="Heading1"/>
-        <w:rPr/>
-      </w:pPr>
-      <w:r>
-        <w:rPr/>
-        <w:t>Set Operators (SQL):</w:t>
-      </w:r>
-    </w:p>
-    <w:p>
-      <w:pPr>
-        <w:pStyle w:val="TextBody"/>
-        <w:rPr/>
-      </w:pPr>
-      <w:r>
-        <w:rPr>
-          <w:sz w:val="24"/>
-        </w:rPr>
-        <w:tab/>
-        <w:t>Perform set operations on query result sets (UNION, INTERSECT, EXCEPT, OUTER UNION).</w:t>
-      </w:r>
-    </w:p>
-    <w:p>
-      <w:pPr>
-        <w:pStyle w:val="Heading1"/>
-        <w:rPr/>
-      </w:pPr>
-      <w:r>
-        <w:rPr/>
-        <w:t>Update (SQL):</w:t>
-      </w:r>
-    </w:p>
-    <w:p>
-      <w:pPr>
-        <w:pStyle w:val="TextBody"/>
-        <w:rPr/>
-      </w:pPr>
-      <w:r>
-        <w:rPr>
-          <w:rFonts w:eastAsia="" w:cs="Times New Roman" w:ascii="Calibri Light" w:hAnsi="Calibri Light" w:asciiTheme="majorHAnsi" w:cstheme="majorBidi" w:eastAsiaTheme="majorEastAsia" w:hAnsiTheme="majorHAnsi"/>
-          <w:b/>
-          <w:color w:val="2F5496" w:themeColor="accent1" w:themeShade="bf"/>
-          <w:sz w:val="32"/>
-          <w:szCs w:val="32"/>
-        </w:rPr>
-        <w:tab/>
-      </w:r>
-      <w:r>
-        <w:rPr>
-          <w:sz w:val="24"/>
-        </w:rPr>
-        <w:t>Update columns in a target table by case, constant, expression, or sub query for selected rows.</w:t>
-      </w:r>
-    </w:p>
-    <w:p>
-      <w:pPr>
-        <w:pStyle w:val="Heading1"/>
-        <w:rPr/>
-      </w:pPr>
-      <w:r>
-        <w:rPr/>
+        <w:tab/>
+      </w:r>
+      <w:r>
+        <w:t>Update columns in a target table by case, constant</w:t>
+      </w:r>
+      <w:r>
+        <w:t>, expression, or sub query for selected rows.</w:t>
+      </w:r>
+    </w:p>
+    <w:p>
+      <w:pPr>
+        <w:pStyle w:val="Heading1"/>
+      </w:pPr>
+      <w:r>
         <w:t>Summary Statistics (</w:t>
       </w:r>
       <w:r>
-        <w:rPr>
-          <w:rFonts w:eastAsia="" w:cs="Times New Roman" w:cstheme="majorBidi" w:eastAsiaTheme="majorEastAsia"/>
-          <w:b/>
-          <w:color w:val="2F5496" w:themeColor="accent1" w:themeShade="bf"/>
-          <w:sz w:val="32"/>
-          <w:szCs w:val="32"/>
-        </w:rPr>
         <w:t>Analysis</w:t>
       </w:r>
       <w:r>
-        <w:rPr/>
         <w:t>):</w:t>
       </w:r>
     </w:p>
     <w:p>
       <w:pPr>
-        <w:pStyle w:val="TextBody"/>
-        <w:spacing w:lineRule="auto" w:line="276" w:before="0" w:after="140"/>
-        <w:rPr/>
-      </w:pPr>
-      <w:r>
-        <w:rPr/>
-        <w:tab/>
-        <w:t>Based on the MEANS procedure; It provides summary statistics like SUM, MEAN and STD. It also supports multiple analyses variables (Like a profit) and multiple classification variables (Like grouping by gender or age group). Outputs to a table by default and can output to a table.</w:t>
+        <w:pStyle w:val="BodyText"/>
+      </w:pPr>
+      <w:r>
+        <w:tab/>
+        <w:t xml:space="preserve">Based on the MEANS procedure; It provides summary statistics like SUM, MEAN and STD. It also supports multiple analyses variables (Like a profit) and multiple classification </w:t>
+      </w:r>
+      <w:r>
+        <w:lastRenderedPageBreak/>
+        <w:t>vari</w:t>
+      </w:r>
+      <w:r>
+        <w:t>ables (Like grouping by gender or age group). Outputs to a table by default and can output to a table.</w:t>
+      </w:r>
+    </w:p>
+    <w:p>
+      <w:pPr>
+        <w:pStyle w:val="Heading1"/>
+      </w:pPr>
+      <w:r>
+        <w:t>Data validation (data):</w:t>
+      </w:r>
+    </w:p>
+    <w:p>
+      <w:r>
+        <w:tab/>
       </w:r>
     </w:p>
     <w:sectPr>
-      <w:type w:val="nextPage"/>
       <w:pgSz w:w="12240" w:h="15840"/>
-      <w:pgMar w:left="1440" w:right="1440" w:header="0" w:top="1440" w:footer="0" w:bottom="1440" w:gutter="0"/>
-      <w:pgNumType w:fmt="decimal"/>
-      <w:formProt w:val="false"/>
-      <w:textDirection w:val="lrTb"/>
-      <w:docGrid w:type="default" w:linePitch="360" w:charSpace="0"/>
+      <w:pgMar w:top="1440" w:right="1440" w:bottom="1440" w:left="1440" w:header="0" w:footer="0" w:gutter="0"/>
+      <w:cols w:space="720"/>
+      <w:formProt w:val="0"/>
+      <w:docGrid w:linePitch="360"/>
     </w:sectPr>
   </w:body>
 </w:document>
 </file>
 
 <file path=word/numbering.xml><?xml version="1.0" encoding="utf-8"?>
-<w:numbering xmlns:w="http://schemas.openxmlformats.org/wordprocessingml/2006/main" xmlns:o="urn:schemas-microsoft-com:office:office" xmlns:r="http://schemas.openxmlformats.org/officeDocument/2006/relationships" xmlns:v="urn:schemas-microsoft-com:vml">
-  <w:abstractNum w:abstractNumId="1">
+<w:numbering xmlns:wpc="http://schemas.microsoft.com/office/word/2010/wordprocessingCanvas" xmlns:cx="http://schemas.microsoft.com/office/drawing/2014/chartex" xmlns:cx1="http://schemas.microsoft.com/office/drawing/2015/9/8/chartex" xmlns:cx2="http://schemas.microsoft.com/office/drawing/2015/10/21/chartex" xmlns:cx3="http://schemas.microsoft.com/office/drawing/2016/5/9/chartex" xmlns:cx4="http://schemas.microsoft.com/office/drawing/2016/5/10/chartex" xmlns:cx5="http://schemas.microsoft.com/office/drawing/2016/5/11/chartex" xmlns:cx6="http://schemas.microsoft.com/office/drawing/2016/5/12/chartex" xmlns:cx7="http://schemas.microsoft.com/office/drawing/2016/5/13/chartex" xmlns:cx8="http://schemas.microsoft.com/office/drawing/2016/5/14/chartex" xmlns:mc="http://schemas.openxmlformats.org/markup-compatibility/2006" xmlns:aink="http://schemas.microsoft.com/office/drawing/2016/ink" xmlns:am3d="http://schemas.microsoft.com/office/drawing/2017/model3d" xmlns:o="urn:schemas-microsoft-com:office:office" xmlns:r="http://schemas.openxmlformats.org/officeDocument/2006/relationships" xmlns:m="http://schemas.openxmlformats.org/officeDocument/2006/math" xmlns:v="urn:schemas-microsoft-com:vml" xmlns:wp14="http://schemas.microsoft.com/office/word/2010/wordprocessingDrawing" xmlns:wp="http://schemas.openxmlformats.org/drawingml/2006/wordprocessingDrawing" xmlns:w10="urn:schemas-microsoft-com:office:word" xmlns:w="http://schemas.openxmlformats.org/wordprocessingml/2006/main" xmlns:w14="http://schemas.microsoft.com/office/word/2010/wordml" xmlns:w15="http://schemas.microsoft.com/office/word/2012/wordml" xmlns:w16cex="http://schemas.microsoft.com/office/word/2018/wordml/cex" xmlns:w16cid="http://schemas.microsoft.com/office/word/2016/wordml/cid" xmlns:w16="http://schemas.microsoft.com/office/word/2018/wordml" xmlns:w16sdtdh="http://schemas.microsoft.com/office/word/2020/wordml/sdtdatahash" xmlns:w16se="http://schemas.microsoft.com/office/word/2015/wordml/symex" xmlns:wpg="http://schemas.microsoft.com/office/word/2010/wordprocessingGroup" xmlns:wpi="http://schemas.microsoft.com/office/word/2010/wordprocessingInk" xmlns:wne="http://schemas.microsoft.com/office/word/2006/wordml" xmlns:wps="http://schemas.microsoft.com/office/word/2010/wordprocessingShape" mc:Ignorable="w14 w15 w16se w16cid w16 w16cex w16sdtdh wp14">
+  <w:abstractNum w:abstractNumId="0" w15:restartNumberingAfterBreak="0">
+    <w:nsid w:val="2F22704B"/>
+    <w:multiLevelType w:val="multilevel"/>
+    <w:tmpl w:val="6CB25F60"/>
+    <w:lvl w:ilvl="0">
+      <w:start w:val="1"/>
+      <w:numFmt w:val="none"/>
+      <w:suff w:val="nothing"/>
+      <w:lvlText w:val=""/>
+      <w:lvlJc w:val="left"/>
+      <w:pPr>
+        <w:tabs>
+          <w:tab w:val="num" w:pos="0"/>
+        </w:tabs>
+        <w:ind w:left="0" w:firstLine="0"/>
+      </w:pPr>
+    </w:lvl>
+    <w:lvl w:ilvl="1">
+      <w:start w:val="1"/>
+      <w:numFmt w:val="none"/>
+      <w:suff w:val="nothing"/>
+      <w:lvlText w:val=""/>
+      <w:lvlJc w:val="left"/>
+      <w:pPr>
+        <w:tabs>
+          <w:tab w:val="num" w:pos="0"/>
+        </w:tabs>
+        <w:ind w:left="0" w:firstLine="0"/>
+      </w:pPr>
+    </w:lvl>
+    <w:lvl w:ilvl="2">
+      <w:start w:val="1"/>
+      <w:numFmt w:val="none"/>
+      <w:suff w:val="nothing"/>
+      <w:lvlText w:val=""/>
+      <w:lvlJc w:val="left"/>
+      <w:pPr>
+        <w:tabs>
+          <w:tab w:val="num" w:pos="0"/>
+        </w:tabs>
+        <w:ind w:left="0" w:firstLine="0"/>
+      </w:pPr>
+    </w:lvl>
+    <w:lvl w:ilvl="3">
+      <w:start w:val="1"/>
+      <w:numFmt w:val="none"/>
+      <w:suff w:val="nothing"/>
+      <w:lvlText w:val=""/>
+      <w:lvlJc w:val="left"/>
+      <w:pPr>
+        <w:tabs>
+          <w:tab w:val="num" w:pos="0"/>
+        </w:tabs>
+        <w:ind w:left="0" w:firstLine="0"/>
+      </w:pPr>
+    </w:lvl>
+    <w:lvl w:ilvl="4">
+      <w:start w:val="1"/>
+      <w:numFmt w:val="none"/>
+      <w:suff w:val="nothing"/>
+      <w:lvlText w:val=""/>
+      <w:lvlJc w:val="left"/>
+      <w:pPr>
+        <w:tabs>
+          <w:tab w:val="num" w:pos="0"/>
+        </w:tabs>
+        <w:ind w:left="0" w:firstLine="0"/>
+      </w:pPr>
+    </w:lvl>
+    <w:lvl w:ilvl="5">
+      <w:start w:val="1"/>
+      <w:numFmt w:val="none"/>
+      <w:suff w:val="nothing"/>
+      <w:lvlText w:val=""/>
+      <w:lvlJc w:val="left"/>
+      <w:pPr>
+        <w:tabs>
+          <w:tab w:val="num" w:pos="0"/>
+        </w:tabs>
+        <w:ind w:left="0" w:firstLine="0"/>
+      </w:pPr>
+    </w:lvl>
+    <w:lvl w:ilvl="6">
+      <w:start w:val="1"/>
+      <w:numFmt w:val="none"/>
+      <w:suff w:val="nothing"/>
+      <w:lvlText w:val=""/>
+      <w:lvlJc w:val="left"/>
+      <w:pPr>
+        <w:tabs>
+          <w:tab w:val="num" w:pos="0"/>
+        </w:tabs>
+        <w:ind w:left="0" w:firstLine="0"/>
+      </w:pPr>
+    </w:lvl>
+    <w:lvl w:ilvl="7">
+      <w:start w:val="1"/>
+      <w:numFmt w:val="none"/>
+      <w:suff w:val="nothing"/>
+      <w:lvlText w:val=""/>
+      <w:lvlJc w:val="left"/>
+      <w:pPr>
+        <w:tabs>
+          <w:tab w:val="num" w:pos="0"/>
+        </w:tabs>
+        <w:ind w:left="0" w:firstLine="0"/>
+      </w:pPr>
+    </w:lvl>
+    <w:lvl w:ilvl="8">
+      <w:start w:val="1"/>
+      <w:numFmt w:val="none"/>
+      <w:suff w:val="nothing"/>
+      <w:lvlText w:val=""/>
+      <w:lvlJc w:val="left"/>
+      <w:pPr>
+        <w:tabs>
+          <w:tab w:val="num" w:pos="0"/>
+        </w:tabs>
+        <w:ind w:left="0" w:firstLine="0"/>
+      </w:pPr>
+    </w:lvl>
+  </w:abstractNum>
+  <w:abstractNum w:abstractNumId="1" w15:restartNumberingAfterBreak="0">
+    <w:nsid w:val="76E340B3"/>
+    <w:multiLevelType w:val="multilevel"/>
+    <w:tmpl w:val="8E528658"/>
     <w:lvl w:ilvl="0">
       <w:start w:val="1"/>
       <w:numFmt w:val="decimal"/>
@@ -1251,161 +1291,42 @@
       </w:pPr>
     </w:lvl>
   </w:abstractNum>
-  <w:abstractNum w:abstractNumId="2">
-    <w:lvl w:ilvl="0">
-      <w:start w:val="1"/>
-      <w:numFmt w:val="none"/>
-      <w:suff w:val="nothing"/>
-      <w:lvlText w:val=""/>
-      <w:lvlJc w:val="left"/>
-      <w:pPr>
-        <w:tabs>
-          <w:tab w:val="num" w:pos="0"/>
-        </w:tabs>
-        <w:ind w:left="0" w:hanging="0"/>
-      </w:pPr>
-    </w:lvl>
-    <w:lvl w:ilvl="1">
-      <w:start w:val="1"/>
-      <w:numFmt w:val="none"/>
-      <w:suff w:val="nothing"/>
-      <w:lvlText w:val=""/>
-      <w:lvlJc w:val="left"/>
-      <w:pPr>
-        <w:tabs>
-          <w:tab w:val="num" w:pos="0"/>
-        </w:tabs>
-        <w:ind w:left="0" w:hanging="0"/>
-      </w:pPr>
-    </w:lvl>
-    <w:lvl w:ilvl="2">
-      <w:start w:val="1"/>
-      <w:numFmt w:val="none"/>
-      <w:suff w:val="nothing"/>
-      <w:lvlText w:val=""/>
-      <w:lvlJc w:val="left"/>
-      <w:pPr>
-        <w:tabs>
-          <w:tab w:val="num" w:pos="0"/>
-        </w:tabs>
-        <w:ind w:left="0" w:hanging="0"/>
-      </w:pPr>
-    </w:lvl>
-    <w:lvl w:ilvl="3">
-      <w:start w:val="1"/>
-      <w:numFmt w:val="none"/>
-      <w:suff w:val="nothing"/>
-      <w:lvlText w:val=""/>
-      <w:lvlJc w:val="left"/>
-      <w:pPr>
-        <w:tabs>
-          <w:tab w:val="num" w:pos="0"/>
-        </w:tabs>
-        <w:ind w:left="0" w:hanging="0"/>
-      </w:pPr>
-    </w:lvl>
-    <w:lvl w:ilvl="4">
-      <w:start w:val="1"/>
-      <w:numFmt w:val="none"/>
-      <w:suff w:val="nothing"/>
-      <w:lvlText w:val=""/>
-      <w:lvlJc w:val="left"/>
-      <w:pPr>
-        <w:tabs>
-          <w:tab w:val="num" w:pos="0"/>
-        </w:tabs>
-        <w:ind w:left="0" w:hanging="0"/>
-      </w:pPr>
-    </w:lvl>
-    <w:lvl w:ilvl="5">
-      <w:start w:val="1"/>
-      <w:numFmt w:val="none"/>
-      <w:suff w:val="nothing"/>
-      <w:lvlText w:val=""/>
-      <w:lvlJc w:val="left"/>
-      <w:pPr>
-        <w:tabs>
-          <w:tab w:val="num" w:pos="0"/>
-        </w:tabs>
-        <w:ind w:left="0" w:hanging="0"/>
-      </w:pPr>
-    </w:lvl>
-    <w:lvl w:ilvl="6">
-      <w:start w:val="1"/>
-      <w:numFmt w:val="none"/>
-      <w:suff w:val="nothing"/>
-      <w:lvlText w:val=""/>
-      <w:lvlJc w:val="left"/>
-      <w:pPr>
-        <w:tabs>
-          <w:tab w:val="num" w:pos="0"/>
-        </w:tabs>
-        <w:ind w:left="0" w:hanging="0"/>
-      </w:pPr>
-    </w:lvl>
-    <w:lvl w:ilvl="7">
-      <w:start w:val="1"/>
-      <w:numFmt w:val="none"/>
-      <w:suff w:val="nothing"/>
-      <w:lvlText w:val=""/>
-      <w:lvlJc w:val="left"/>
-      <w:pPr>
-        <w:tabs>
-          <w:tab w:val="num" w:pos="0"/>
-        </w:tabs>
-        <w:ind w:left="0" w:hanging="0"/>
-      </w:pPr>
-    </w:lvl>
-    <w:lvl w:ilvl="8">
-      <w:start w:val="1"/>
-      <w:numFmt w:val="none"/>
-      <w:suff w:val="nothing"/>
-      <w:lvlText w:val=""/>
-      <w:lvlJc w:val="left"/>
-      <w:pPr>
-        <w:tabs>
-          <w:tab w:val="num" w:pos="0"/>
-        </w:tabs>
-        <w:ind w:left="0" w:hanging="0"/>
-      </w:pPr>
-    </w:lvl>
-  </w:abstractNum>
   <w:num w:numId="1">
     <w:abstractNumId w:val="1"/>
   </w:num>
   <w:num w:numId="2">
-    <w:abstractNumId w:val="2"/>
+    <w:abstractNumId w:val="0"/>
   </w:num>
 </w:numbering>
 </file>
 
 <file path=word/styles.xml><?xml version="1.0" encoding="utf-8"?>
-<w:styles xmlns:w="http://schemas.openxmlformats.org/wordprocessingml/2006/main" xmlns:w14="http://schemas.microsoft.com/office/word/2010/wordml" xmlns:mc="http://schemas.openxmlformats.org/markup-compatibility/2006" mc:Ignorable="w14">
+<w:styles xmlns:mc="http://schemas.openxmlformats.org/markup-compatibility/2006" xmlns:r="http://schemas.openxmlformats.org/officeDocument/2006/relationships" xmlns:w="http://schemas.openxmlformats.org/wordprocessingml/2006/main" xmlns:w14="http://schemas.microsoft.com/office/word/2010/wordml" xmlns:w15="http://schemas.microsoft.com/office/word/2012/wordml" xmlns:w16cex="http://schemas.microsoft.com/office/word/2018/wordml/cex" xmlns:w16cid="http://schemas.microsoft.com/office/word/2016/wordml/cid" xmlns:w16="http://schemas.microsoft.com/office/word/2018/wordml" xmlns:w16sdtdh="http://schemas.microsoft.com/office/word/2020/wordml/sdtdatahash" xmlns:w16se="http://schemas.microsoft.com/office/word/2015/wordml/symex" mc:Ignorable="w14 w15 w16se w16cid w16 w16cex w16sdtdh">
   <w:docDefaults>
     <w:rPrDefault>
       <w:rPr>
-        <w:rFonts w:ascii="Calibri" w:hAnsi="Calibri" w:eastAsia="Calibri" w:cs="Arial" w:asciiTheme="minorHAnsi" w:cstheme="minorBidi" w:eastAsiaTheme="minorHAnsi" w:hAnsiTheme="minorHAnsi"/>
+        <w:rFonts w:asciiTheme="minorHAnsi" w:eastAsiaTheme="minorHAnsi" w:hAnsiTheme="minorHAnsi" w:cstheme="minorBidi"/>
         <w:szCs w:val="22"/>
         <w:lang w:val="en-US" w:eastAsia="en-US" w:bidi="ar-SA"/>
       </w:rPr>
     </w:rPrDefault>
     <w:pPrDefault>
       <w:pPr>
-        <w:suppressAutoHyphens w:val="true"/>
+        <w:suppressAutoHyphens/>
       </w:pPr>
     </w:pPrDefault>
   </w:docDefaults>
   <w:latentStyles w:defLockedState="0" w:defUIPriority="99" w:defSemiHidden="0" w:defUnhideWhenUsed="0" w:defQFormat="0" w:count="376">
     <w:lsdException w:name="Normal" w:uiPriority="0" w:qFormat="1"/>
     <w:lsdException w:name="heading 1" w:uiPriority="9" w:qFormat="1"/>
-    <w:lsdException w:name="heading 2" w:uiPriority="9" w:semiHidden="1" w:unhideWhenUsed="1" w:qFormat="1"/>
-    <w:lsdException w:name="heading 3" w:uiPriority="9" w:semiHidden="1" w:unhideWhenUsed="1" w:qFormat="1"/>
-    <w:lsdException w:name="heading 4" w:uiPriority="9" w:semiHidden="1" w:unhideWhenUsed="1" w:qFormat="1"/>
-    <w:lsdException w:name="heading 5" w:uiPriority="9" w:semiHidden="1" w:unhideWhenUsed="1" w:qFormat="1"/>
-    <w:lsdException w:name="heading 6" w:uiPriority="9" w:semiHidden="1" w:unhideWhenUsed="1" w:qFormat="1"/>
-    <w:lsdException w:name="heading 7" w:uiPriority="9" w:semiHidden="1" w:unhideWhenUsed="1" w:qFormat="1"/>
-    <w:lsdException w:name="heading 8" w:uiPriority="9" w:semiHidden="1" w:unhideWhenUsed="1" w:qFormat="1"/>
-    <w:lsdException w:name="heading 9" w:uiPriority="9" w:semiHidden="1" w:unhideWhenUsed="1" w:qFormat="1"/>
+    <w:lsdException w:name="heading 2" w:semiHidden="1" w:uiPriority="9" w:unhideWhenUsed="1" w:qFormat="1"/>
+    <w:lsdException w:name="heading 3" w:semiHidden="1" w:uiPriority="9" w:unhideWhenUsed="1" w:qFormat="1"/>
+    <w:lsdException w:name="heading 4" w:semiHidden="1" w:uiPriority="9" w:unhideWhenUsed="1" w:qFormat="1"/>
+    <w:lsdException w:name="heading 5" w:semiHidden="1" w:uiPriority="9" w:unhideWhenUsed="1" w:qFormat="1"/>
+    <w:lsdException w:name="heading 6" w:semiHidden="1" w:uiPriority="9" w:unhideWhenUsed="1" w:qFormat="1"/>
+    <w:lsdException w:name="heading 7" w:semiHidden="1" w:uiPriority="9" w:unhideWhenUsed="1" w:qFormat="1"/>
+    <w:lsdException w:name="heading 8" w:semiHidden="1" w:uiPriority="9" w:unhideWhenUsed="1" w:qFormat="1"/>
+    <w:lsdException w:name="heading 9" w:semiHidden="1" w:uiPriority="9" w:unhideWhenUsed="1" w:qFormat="1"/>
     <w:lsdException w:name="index 1" w:semiHidden="1" w:unhideWhenUsed="1"/>
     <w:lsdException w:name="index 2" w:semiHidden="1" w:unhideWhenUsed="1"/>
     <w:lsdException w:name="index 3" w:semiHidden="1" w:unhideWhenUsed="1"/>
@@ -1415,22 +1336,22 @@
     <w:lsdException w:name="index 7" w:semiHidden="1" w:unhideWhenUsed="1"/>
     <w:lsdException w:name="index 8" w:semiHidden="1" w:unhideWhenUsed="1"/>
     <w:lsdException w:name="index 9" w:semiHidden="1" w:unhideWhenUsed="1"/>
-    <w:lsdException w:name="toc 1" w:uiPriority="39" w:semiHidden="1" w:unhideWhenUsed="1"/>
-    <w:lsdException w:name="toc 2" w:uiPriority="39" w:semiHidden="1" w:unhideWhenUsed="1"/>
-    <w:lsdException w:name="toc 3" w:uiPriority="39" w:semiHidden="1" w:unhideWhenUsed="1"/>
-    <w:lsdException w:name="toc 4" w:uiPriority="39" w:semiHidden="1" w:unhideWhenUsed="1"/>
-    <w:lsdException w:name="toc 5" w:uiPriority="39" w:semiHidden="1" w:unhideWhenUsed="1"/>
-    <w:lsdException w:name="toc 6" w:uiPriority="39" w:semiHidden="1" w:unhideWhenUsed="1"/>
-    <w:lsdException w:name="toc 7" w:uiPriority="39" w:semiHidden="1" w:unhideWhenUsed="1"/>
-    <w:lsdException w:name="toc 8" w:uiPriority="39" w:semiHidden="1" w:unhideWhenUsed="1"/>
-    <w:lsdException w:name="toc 9" w:uiPriority="39" w:semiHidden="1" w:unhideWhenUsed="1"/>
+    <w:lsdException w:name="toc 1" w:semiHidden="1" w:uiPriority="39" w:unhideWhenUsed="1"/>
+    <w:lsdException w:name="toc 2" w:semiHidden="1" w:uiPriority="39" w:unhideWhenUsed="1"/>
+    <w:lsdException w:name="toc 3" w:semiHidden="1" w:uiPriority="39" w:unhideWhenUsed="1"/>
+    <w:lsdException w:name="toc 4" w:semiHidden="1" w:uiPriority="39" w:unhideWhenUsed="1"/>
+    <w:lsdException w:name="toc 5" w:semiHidden="1" w:uiPriority="39" w:unhideWhenUsed="1"/>
+    <w:lsdException w:name="toc 6" w:semiHidden="1" w:uiPriority="39" w:unhideWhenUsed="1"/>
+    <w:lsdException w:name="toc 7" w:semiHidden="1" w:uiPriority="39" w:unhideWhenUsed="1"/>
+    <w:lsdException w:name="toc 8" w:semiHidden="1" w:uiPriority="39" w:unhideWhenUsed="1"/>
+    <w:lsdException w:name="toc 9" w:semiHidden="1" w:uiPriority="39" w:unhideWhenUsed="1"/>
     <w:lsdException w:name="Normal Indent" w:semiHidden="1" w:unhideWhenUsed="1"/>
     <w:lsdException w:name="footnote text" w:semiHidden="1" w:unhideWhenUsed="1"/>
     <w:lsdException w:name="annotation text" w:semiHidden="1" w:unhideWhenUsed="1"/>
     <w:lsdException w:name="header" w:semiHidden="1" w:unhideWhenUsed="1"/>
     <w:lsdException w:name="footer" w:semiHidden="1" w:unhideWhenUsed="1"/>
     <w:lsdException w:name="index heading" w:semiHidden="1" w:unhideWhenUsed="1"/>
-    <w:lsdException w:name="caption" w:uiPriority="35" w:semiHidden="1" w:unhideWhenUsed="1" w:qFormat="1"/>
+    <w:lsdException w:name="caption" w:semiHidden="1" w:uiPriority="35" w:unhideWhenUsed="1" w:qFormat="1"/>
     <w:lsdException w:name="table of figures" w:semiHidden="1" w:unhideWhenUsed="1"/>
     <w:lsdException w:name="envelope address" w:semiHidden="1" w:unhideWhenUsed="1"/>
     <w:lsdException w:name="envelope return" w:semiHidden="1" w:unhideWhenUsed="1"/>
@@ -1461,7 +1382,7 @@
     <w:lsdException w:name="Title" w:uiPriority="10" w:qFormat="1"/>
     <w:lsdException w:name="Closing" w:semiHidden="1" w:unhideWhenUsed="1"/>
     <w:lsdException w:name="Signature" w:semiHidden="1" w:unhideWhenUsed="1"/>
-    <w:lsdException w:name="Default Paragraph Font" w:uiPriority="1" w:semiHidden="1" w:unhideWhenUsed="1"/>
+    <w:lsdException w:name="Default Paragraph Font" w:semiHidden="1" w:uiPriority="1" w:unhideWhenUsed="1"/>
     <w:lsdException w:name="Body Text" w:semiHidden="1" w:unhideWhenUsed="1"/>
     <w:lsdException w:name="Body Text Indent" w:semiHidden="1" w:unhideWhenUsed="1"/>
     <w:lsdException w:name="List Continue" w:semiHidden="1" w:unhideWhenUsed="1"/>
@@ -1501,6 +1422,7 @@
     <w:lsdException w:name="HTML Sample" w:semiHidden="1" w:unhideWhenUsed="1"/>
     <w:lsdException w:name="HTML Typewriter" w:semiHidden="1" w:unhideWhenUsed="1"/>
     <w:lsdException w:name="HTML Variable" w:semiHidden="1" w:unhideWhenUsed="1"/>
+    <w:lsdException w:name="Normal Table" w:semiHidden="1" w:unhideWhenUsed="1"/>
     <w:lsdException w:name="annotation subject" w:semiHidden="1" w:unhideWhenUsed="1"/>
     <w:lsdException w:name="No List" w:semiHidden="1" w:unhideWhenUsed="1"/>
     <w:lsdException w:name="Outline List 1" w:semiHidden="1" w:unhideWhenUsed="1"/>
@@ -1543,8 +1465,11 @@
     <w:lsdException w:name="Table Contemporary" w:semiHidden="1" w:unhideWhenUsed="1"/>
     <w:lsdException w:name="Table Elegant" w:semiHidden="1" w:unhideWhenUsed="1"/>
     <w:lsdException w:name="Table Professional" w:semiHidden="1" w:unhideWhenUsed="1"/>
+    <w:lsdException w:name="Table Subtle 1" w:semiHidden="1" w:unhideWhenUsed="1"/>
     <w:lsdException w:name="Table Subtle 2" w:semiHidden="1" w:unhideWhenUsed="1"/>
     <w:lsdException w:name="Table Web 1" w:semiHidden="1" w:unhideWhenUsed="1"/>
+    <w:lsdException w:name="Table Web 2" w:semiHidden="1" w:unhideWhenUsed="1"/>
+    <w:lsdException w:name="Table Web 3" w:semiHidden="1" w:unhideWhenUsed="1"/>
     <w:lsdException w:name="Balloon Text" w:semiHidden="1" w:unhideWhenUsed="1"/>
     <w:lsdException w:name="Table Grid" w:uiPriority="39"/>
     <w:lsdException w:name="Table Theme" w:semiHidden="1" w:unhideWhenUsed="1"/>
@@ -1657,8 +1582,8 @@
     <w:lsdException w:name="Subtle Reference" w:uiPriority="31" w:qFormat="1"/>
     <w:lsdException w:name="Intense Reference" w:uiPriority="32" w:qFormat="1"/>
     <w:lsdException w:name="Book Title" w:uiPriority="33" w:qFormat="1"/>
-    <w:lsdException w:name="Bibliography" w:uiPriority="37" w:semiHidden="1" w:unhideWhenUsed="1"/>
-    <w:lsdException w:name="TOC Heading" w:uiPriority="39" w:semiHidden="1" w:unhideWhenUsed="1" w:qFormat="1"/>
+    <w:lsdException w:name="Bibliography" w:semiHidden="1" w:uiPriority="37" w:unhideWhenUsed="1"/>
+    <w:lsdException w:name="TOC Heading" w:semiHidden="1" w:uiPriority="39" w:unhideWhenUsed="1" w:qFormat="1"/>
     <w:lsdException w:name="Plain Table 1" w:uiPriority="41"/>
     <w:lsdException w:name="Plain Table 2" w:uiPriority="42"/>
     <w:lsdException w:name="Plain Table 3" w:uiPriority="43"/>
@@ -1769,93 +1694,103 @@
     <w:lsdException w:name="Unresolved Mention" w:semiHidden="1" w:unhideWhenUsed="1"/>
     <w:lsdException w:name="Smart Link" w:semiHidden="1" w:unhideWhenUsed="1"/>
   </w:latentStyles>
-  <w:style w:type="paragraph" w:styleId="Normal" w:default="1">
+  <w:style w:type="paragraph" w:default="1" w:styleId="Normal">
     <w:name w:val="Normal"/>
     <w:qFormat/>
-    <w:rsid w:val="00cf1932"/>
+    <w:rsid w:val="00CF1932"/>
     <w:pPr>
-      <w:widowControl/>
-      <w:suppressAutoHyphens w:val="true"/>
-      <w:bidi w:val="0"/>
-      <w:spacing w:lineRule="auto" w:line="259" w:before="0" w:after="160"/>
-      <w:jc w:val="left"/>
+      <w:spacing w:after="160" w:line="259" w:lineRule="auto"/>
     </w:pPr>
     <w:rPr>
-      <w:rFonts w:ascii="Calibri" w:hAnsi="Calibri" w:eastAsia="Calibri" w:cs="Arial" w:asciiTheme="minorHAnsi" w:cstheme="minorBidi" w:eastAsiaTheme="minorHAnsi" w:hAnsiTheme="minorHAnsi"/>
-      <w:color w:val="auto"/>
-      <w:kern w:val="0"/>
       <w:sz w:val="24"/>
-      <w:szCs w:val="22"/>
-      <w:lang w:val="en-US" w:eastAsia="en-US" w:bidi="ar-SA"/>
     </w:rPr>
   </w:style>
   <w:style w:type="paragraph" w:styleId="Heading1">
-    <w:name w:val="Heading 1"/>
+    <w:name w:val="heading 1"/>
     <w:basedOn w:val="Normal"/>
     <w:next w:val="Normal"/>
     <w:link w:val="Heading1Char"/>
     <w:uiPriority w:val="9"/>
     <w:qFormat/>
-    <w:rsid w:val="00cf1932"/>
+    <w:rsid w:val="00CF1932"/>
     <w:pPr>
-      <w:keepNext w:val="true"/>
+      <w:keepNext/>
       <w:keepLines/>
       <w:spacing w:before="240" w:after="0"/>
       <w:outlineLvl w:val="0"/>
     </w:pPr>
     <w:rPr>
-      <w:rFonts w:ascii="Calibri Light" w:hAnsi="Calibri Light" w:eastAsia="" w:cs="Times New Roman" w:asciiTheme="majorHAnsi" w:cstheme="majorBidi" w:eastAsiaTheme="majorEastAsia" w:hAnsiTheme="majorHAnsi"/>
+      <w:rFonts w:asciiTheme="majorHAnsi" w:eastAsiaTheme="majorEastAsia" w:hAnsiTheme="majorHAnsi" w:cstheme="majorBidi"/>
       <w:b/>
-      <w:color w:val="2F5496" w:themeColor="accent1" w:themeShade="bf"/>
+      <w:color w:val="2F5496" w:themeColor="accent1" w:themeShade="BF"/>
       <w:sz w:val="32"/>
       <w:szCs w:val="32"/>
     </w:rPr>
   </w:style>
-  <w:style w:type="character" w:styleId="DefaultParagraphFont" w:default="1">
+  <w:style w:type="character" w:default="1" w:styleId="DefaultParagraphFont">
     <w:name w:val="Default Paragraph Font"/>
     <w:uiPriority w:val="1"/>
     <w:semiHidden/>
     <w:unhideWhenUsed/>
-    <w:qFormat/>
-    <w:rPr/>
   </w:style>
-  <w:style w:type="character" w:styleId="TitleChar" w:customStyle="1">
+  <w:style w:type="table" w:default="1" w:styleId="TableNormal">
+    <w:name w:val="Normal Table"/>
+    <w:uiPriority w:val="99"/>
+    <w:semiHidden/>
+    <w:unhideWhenUsed/>
+    <w:tblPr>
+      <w:tblInd w:w="0" w:type="dxa"/>
+      <w:tblCellMar>
+        <w:top w:w="0" w:type="dxa"/>
+        <w:left w:w="108" w:type="dxa"/>
+        <w:bottom w:w="0" w:type="dxa"/>
+        <w:right w:w="108" w:type="dxa"/>
+      </w:tblCellMar>
+    </w:tblPr>
+  </w:style>
+  <w:style w:type="numbering" w:default="1" w:styleId="NoList">
+    <w:name w:val="No List"/>
+    <w:uiPriority w:val="99"/>
+    <w:semiHidden/>
+    <w:unhideWhenUsed/>
+  </w:style>
+  <w:style w:type="character" w:customStyle="1" w:styleId="TitleChar">
     <w:name w:val="Title Char"/>
     <w:basedOn w:val="DefaultParagraphFont"/>
     <w:link w:val="Title"/>
     <w:uiPriority w:val="10"/>
     <w:qFormat/>
-    <w:rsid w:val="004f2a3d"/>
+    <w:rsid w:val="004F2A3D"/>
     <w:rPr>
-      <w:rFonts w:ascii="Calibri Light" w:hAnsi="Calibri Light" w:eastAsia="" w:cs="Times New Roman" w:asciiTheme="majorHAnsi" w:cstheme="majorBidi" w:eastAsiaTheme="majorEastAsia" w:hAnsiTheme="majorHAnsi"/>
+      <w:rFonts w:asciiTheme="majorHAnsi" w:eastAsiaTheme="majorEastAsia" w:hAnsiTheme="majorHAnsi" w:cstheme="majorBidi"/>
       <w:spacing w:val="-10"/>
       <w:kern w:val="2"/>
       <w:sz w:val="56"/>
       <w:szCs w:val="56"/>
     </w:rPr>
   </w:style>
-  <w:style w:type="character" w:styleId="Heading1Char" w:customStyle="1">
+  <w:style w:type="character" w:customStyle="1" w:styleId="Heading1Char">
     <w:name w:val="Heading 1 Char"/>
     <w:basedOn w:val="DefaultParagraphFont"/>
     <w:link w:val="Heading1"/>
     <w:uiPriority w:val="9"/>
     <w:qFormat/>
-    <w:rsid w:val="00cf1932"/>
+    <w:rsid w:val="00CF1932"/>
     <w:rPr>
-      <w:rFonts w:ascii="Calibri Light" w:hAnsi="Calibri Light" w:eastAsia="" w:cs="Times New Roman" w:asciiTheme="majorHAnsi" w:cstheme="majorBidi" w:eastAsiaTheme="majorEastAsia" w:hAnsiTheme="majorHAnsi"/>
+      <w:rFonts w:asciiTheme="majorHAnsi" w:eastAsiaTheme="majorEastAsia" w:hAnsiTheme="majorHAnsi" w:cstheme="majorBidi"/>
       <w:b/>
-      <w:color w:val="2F5496" w:themeColor="accent1" w:themeShade="bf"/>
+      <w:color w:val="2F5496" w:themeColor="accent1" w:themeShade="BF"/>
       <w:sz w:val="32"/>
       <w:szCs w:val="32"/>
     </w:rPr>
   </w:style>
-  <w:style w:type="character" w:styleId="IntenseQuoteChar" w:customStyle="1">
+  <w:style w:type="character" w:customStyle="1" w:styleId="IntenseQuoteChar">
     <w:name w:val="Intense Quote Char"/>
     <w:basedOn w:val="DefaultParagraphFont"/>
     <w:link w:val="IntenseQuote"/>
     <w:uiPriority w:val="30"/>
     <w:qFormat/>
-    <w:rsid w:val="000e33b4"/>
+    <w:rsid w:val="000E33B4"/>
     <w:rPr>
       <w:i/>
       <w:iCs/>
@@ -1868,7 +1803,7 @@
     <w:basedOn w:val="DefaultParagraphFont"/>
     <w:uiPriority w:val="22"/>
     <w:qFormat/>
-    <w:rsid w:val="000e33b4"/>
+    <w:rsid w:val="000E33B4"/>
     <w:rPr>
       <w:b/>
       <w:bCs/>
@@ -1879,7 +1814,7 @@
     <w:basedOn w:val="DefaultParagraphFont"/>
     <w:uiPriority w:val="21"/>
     <w:qFormat/>
-    <w:rsid w:val="000e33b4"/>
+    <w:rsid w:val="000E33B4"/>
     <w:rPr>
       <w:i/>
       <w:iCs/>
@@ -1891,11 +1826,11 @@
     <w:basedOn w:val="DefaultParagraphFont"/>
     <w:uiPriority w:val="19"/>
     <w:qFormat/>
-    <w:rsid w:val="000e33b4"/>
+    <w:rsid w:val="000E33B4"/>
     <w:rPr>
       <w:i/>
       <w:iCs/>
-      <w:color w:val="404040" w:themeColor="text1" w:themeTint="bf"/>
+      <w:color w:val="404040" w:themeColor="text1" w:themeTint="BF"/>
     </w:rPr>
   </w:style>
   <w:style w:type="character" w:styleId="Emphasis">
@@ -1903,45 +1838,43 @@
     <w:basedOn w:val="DefaultParagraphFont"/>
     <w:uiPriority w:val="20"/>
     <w:qFormat/>
-    <w:rsid w:val="000e33b4"/>
+    <w:rsid w:val="000E33B4"/>
     <w:rPr>
       <w:i/>
       <w:iCs/>
     </w:rPr>
   </w:style>
-  <w:style w:type="paragraph" w:styleId="Heading">
+  <w:style w:type="paragraph" w:customStyle="1" w:styleId="Heading">
     <w:name w:val="Heading"/>
     <w:basedOn w:val="Normal"/>
-    <w:next w:val="TextBody"/>
+    <w:next w:val="BodyText"/>
     <w:qFormat/>
     <w:pPr>
-      <w:keepNext w:val="true"/>
+      <w:keepNext/>
       <w:spacing w:before="240" w:after="120"/>
     </w:pPr>
     <w:rPr>
-      <w:rFonts w:ascii="Liberation Sans" w:hAnsi="Liberation Sans" w:eastAsia="Noto Sans CJK SC" w:cs="Lohit Devanagari"/>
+      <w:rFonts w:ascii="Liberation Sans" w:eastAsia="Noto Sans CJK SC" w:hAnsi="Liberation Sans" w:cs="Lohit Devanagari"/>
       <w:sz w:val="28"/>
       <w:szCs w:val="28"/>
     </w:rPr>
   </w:style>
-  <w:style w:type="paragraph" w:styleId="TextBody">
+  <w:style w:type="paragraph" w:styleId="BodyText">
     <w:name w:val="Body Text"/>
     <w:basedOn w:val="Normal"/>
     <w:pPr>
-      <w:spacing w:lineRule="auto" w:line="276" w:before="0" w:after="140"/>
+      <w:spacing w:after="140" w:line="276" w:lineRule="auto"/>
     </w:pPr>
-    <w:rPr/>
   </w:style>
   <w:style w:type="paragraph" w:styleId="List">
     <w:name w:val="List"/>
-    <w:basedOn w:val="TextBody"/>
-    <w:pPr/>
+    <w:basedOn w:val="BodyText"/>
     <w:rPr>
       <w:rFonts w:cs="Lohit Devanagari"/>
     </w:rPr>
   </w:style>
   <w:style w:type="paragraph" w:styleId="Caption">
-    <w:name w:val="Caption"/>
+    <w:name w:val="caption"/>
     <w:basedOn w:val="Normal"/>
     <w:qFormat/>
     <w:pPr>
@@ -1952,11 +1885,10 @@
       <w:rFonts w:cs="Lohit Devanagari"/>
       <w:i/>
       <w:iCs/>
-      <w:sz w:val="24"/>
       <w:szCs w:val="24"/>
     </w:rPr>
   </w:style>
-  <w:style w:type="paragraph" w:styleId="Index">
+  <w:style w:type="paragraph" w:customStyle="1" w:styleId="Index">
     <w:name w:val="Index"/>
     <w:basedOn w:val="Normal"/>
     <w:qFormat/>
@@ -1974,13 +1906,13 @@
     <w:link w:val="TitleChar"/>
     <w:uiPriority w:val="10"/>
     <w:qFormat/>
-    <w:rsid w:val="004f2a3d"/>
+    <w:rsid w:val="004F2A3D"/>
     <w:pPr>
-      <w:spacing w:lineRule="auto" w:line="240" w:before="0" w:after="0"/>
+      <w:spacing w:after="0" w:line="240" w:lineRule="auto"/>
       <w:contextualSpacing/>
     </w:pPr>
     <w:rPr>
-      <w:rFonts w:ascii="Calibri Light" w:hAnsi="Calibri Light" w:eastAsia="" w:cs="Times New Roman" w:asciiTheme="majorHAnsi" w:cstheme="majorBidi" w:eastAsiaTheme="majorEastAsia" w:hAnsiTheme="majorHAnsi"/>
+      <w:rFonts w:asciiTheme="majorHAnsi" w:eastAsiaTheme="majorEastAsia" w:hAnsiTheme="majorHAnsi" w:cstheme="majorBidi"/>
       <w:spacing w:val="-10"/>
       <w:kern w:val="2"/>
       <w:sz w:val="56"/>
@@ -1994,14 +1926,14 @@
     <w:link w:val="IntenseQuoteChar"/>
     <w:uiPriority w:val="30"/>
     <w:qFormat/>
-    <w:rsid w:val="000e33b4"/>
+    <w:rsid w:val="000E33B4"/>
     <w:pPr>
       <w:pBdr>
         <w:top w:val="single" w:sz="4" w:space="10" w:color="4472C4"/>
         <w:bottom w:val="single" w:sz="4" w:space="10" w:color="4472C4"/>
       </w:pBdr>
       <w:spacing w:before="360" w:after="360"/>
-      <w:ind w:left="864" w:right="864" w:hanging="0"/>
+      <w:ind w:left="864" w:right="864"/>
       <w:jc w:val="center"/>
     </w:pPr>
     <w:rPr>
@@ -2016,35 +1948,11 @@
     <w:basedOn w:val="Normal"/>
     <w:uiPriority w:val="34"/>
     <w:qFormat/>
-    <w:rsid w:val="008865da"/>
+    <w:rsid w:val="008865DA"/>
     <w:pPr>
-      <w:spacing w:before="0" w:after="160"/>
-      <w:ind w:left="720" w:hanging="0"/>
+      <w:ind w:left="720"/>
       <w:contextualSpacing/>
     </w:pPr>
-    <w:rPr/>
-  </w:style>
-  <w:style w:type="numbering" w:styleId="NoList" w:default="1">
-    <w:name w:val="No List"/>
-    <w:uiPriority w:val="99"/>
-    <w:semiHidden/>
-    <w:unhideWhenUsed/>
-    <w:qFormat/>
-  </w:style>
-  <w:style w:type="table" w:default="1" w:styleId="TableNormal">
-    <w:name w:val="Normal Table"/>
-    <w:uiPriority w:val="99"/>
-    <w:semiHidden/>
-    <w:unhideWhenUsed/>
-    <w:tblPr>
-      <w:tblInd w:w="0" w:type="dxa"/>
-      <w:tblCellMar>
-        <w:top w:w="0" w:type="dxa"/>
-        <w:left w:w="108" w:type="dxa"/>
-        <w:bottom w:w="0" w:type="dxa"/>
-        <w:right w:w="108" w:type="dxa"/>
-      </w:tblCellMar>
-    </w:tblPr>
   </w:style>
 </w:styles>
 </file>

</xml_diff>